<commit_message>
Reston Day 3 Adds
</commit_message>
<xml_diff>
--- a/Presentations/2018-06-11-Reston/533-Agenda-3Day.docx
+++ b/Presentations/2018-06-11-Reston/533-Agenda-3Day.docx
@@ -50,13 +50,12 @@
         </w:rPr>
         <w:t xml:space="preserve"> </w:t>
       </w:r>
-      <w:proofErr w:type="gramStart"/>
-      <w:r>
-        <w:rPr>
-          <w:sz w:val="38"/>
-          <w:szCs w:val="38"/>
-        </w:rPr>
-        <w:t xml:space="preserve">-  </w:t>
+      <w:r>
+        <w:rPr>
+          <w:sz w:val="38"/>
+          <w:szCs w:val="38"/>
+        </w:rPr>
+        <w:t>– June 11, 2018</w:t>
       </w:r>
       <w:r>
         <w:rPr>
@@ -64,16 +63,7 @@
           <w:sz w:val="38"/>
           <w:szCs w:val="38"/>
         </w:rPr>
-        <w:t>{</w:t>
-      </w:r>
-      <w:proofErr w:type="gramEnd"/>
-      <w:r>
-        <w:rPr>
-          <w:color w:val="C00000"/>
-          <w:sz w:val="38"/>
-          <w:szCs w:val="38"/>
-        </w:rPr>
-        <w:t xml:space="preserve">Insert Date} </w:t>
+        <w:t xml:space="preserve"> </w:t>
       </w:r>
       <w:r>
         <w:rPr>
@@ -89,22 +79,18 @@
         <w:spacing w:after="0"/>
         <w:jc w:val="center"/>
         <w:rPr>
-          <w:rFonts w:cs="Arial"/>
-          <w:color w:val="C00000"/>
-          <w:sz w:val="38"/>
-          <w:szCs w:val="38"/>
-          <w:shd w:val="clear" w:color="auto" w:fill="FFFFFF"/>
+          <w:bCs/>
+          <w:sz w:val="38"/>
+          <w:szCs w:val="38"/>
         </w:rPr>
       </w:pPr>
       <w:r>
         <w:rPr>
-          <w:rFonts w:cs="Arial"/>
-          <w:color w:val="C00000"/>
-          <w:sz w:val="38"/>
-          <w:szCs w:val="38"/>
-          <w:shd w:val="clear" w:color="auto" w:fill="FFFFFF"/>
-        </w:rPr>
-        <w:t xml:space="preserve">{Insert Location} </w:t>
+          <w:bCs/>
+          <w:sz w:val="38"/>
+          <w:szCs w:val="38"/>
+        </w:rPr>
+        <w:t xml:space="preserve">Unisys Corporation - 11720 Plaza America Drive </w:t>
       </w:r>
     </w:p>
     <w:p>
@@ -112,6 +98,33 @@
         <w:spacing w:after="0"/>
         <w:jc w:val="center"/>
         <w:rPr>
+          <w:bCs/>
+          <w:sz w:val="38"/>
+          <w:szCs w:val="38"/>
+        </w:rPr>
+      </w:pPr>
+      <w:r>
+        <w:rPr>
+          <w:bCs/>
+          <w:sz w:val="38"/>
+          <w:szCs w:val="38"/>
+        </w:rPr>
+        <w:t xml:space="preserve">Room </w:t>
+      </w:r>
+      <w:r>
+        <w:rPr>
+          <w:bCs/>
+          <w:sz w:val="38"/>
+          <w:szCs w:val="38"/>
+        </w:rPr>
+        <w:t>2327, Second Floor - Reston, VA  20190</w:t>
+      </w:r>
+    </w:p>
+    <w:p>
+      <w:pPr>
+        <w:spacing w:after="0"/>
+        <w:jc w:val="center"/>
+        <w:rPr>
           <w:color w:val="C00000"/>
           <w:sz w:val="38"/>
           <w:szCs w:val="38"/>
@@ -131,15 +144,14 @@
           <w:sz w:val="38"/>
           <w:szCs w:val="38"/>
         </w:rPr>
-        <w:t xml:space="preserve"> Password: </w:t>
-      </w:r>
-      <w:r>
-        <w:rPr>
-          <w:color w:val="C00000"/>
-          <w:sz w:val="38"/>
-          <w:szCs w:val="38"/>
-        </w:rPr>
-        <w:t>{Insert Password}</w:t>
+        <w:t xml:space="preserve"> </w:t>
+      </w:r>
+      <w:r>
+        <w:rPr>
+          <w:sz w:val="38"/>
+          <w:szCs w:val="38"/>
+        </w:rPr>
+        <w:t>Code and Password: Sent Directly to Trainer</w:t>
       </w:r>
     </w:p>
     <w:p>
@@ -472,6 +484,15 @@
                 <w:szCs w:val="30"/>
               </w:rPr>
             </w:pPr>
+            <w:r>
+              <w:rPr>
+                <w:rFonts w:ascii="Calibri" w:eastAsia="Times New Roman" w:hAnsi="Calibri" w:cs="Calibri"/>
+                <w:color w:val="000000"/>
+                <w:sz w:val="30"/>
+                <w:szCs w:val="30"/>
+              </w:rPr>
+              <w:t>Robb Dilallo</w:t>
+            </w:r>
           </w:p>
         </w:tc>
         <w:tc>
@@ -571,12 +592,20 @@
               <w:cnfStyle w:val="000000100000" w:firstRow="0" w:lastRow="0" w:firstColumn="0" w:lastColumn="0" w:oddVBand="0" w:evenVBand="0" w:oddHBand="1" w:evenHBand="0" w:firstRowFirstColumn="0" w:firstRowLastColumn="0" w:lastRowFirstColumn="0" w:lastRowLastColumn="0"/>
               <w:rPr>
                 <w:rFonts w:ascii="Calibri" w:eastAsia="Times New Roman" w:hAnsi="Calibri" w:cs="Calibri"/>
-                <w:b/>
-                <w:color w:val="000000"/>
-                <w:sz w:val="30"/>
-                <w:szCs w:val="30"/>
-              </w:rPr>
-            </w:pPr>
+                <w:color w:val="000000"/>
+                <w:sz w:val="30"/>
+                <w:szCs w:val="30"/>
+              </w:rPr>
+            </w:pPr>
+            <w:r>
+              <w:rPr>
+                <w:rFonts w:ascii="Calibri" w:eastAsia="Times New Roman" w:hAnsi="Calibri" w:cs="Calibri"/>
+                <w:color w:val="000000"/>
+                <w:sz w:val="30"/>
+                <w:szCs w:val="30"/>
+              </w:rPr>
+              <w:t xml:space="preserve">Mike Veschi </w:t>
+            </w:r>
           </w:p>
         </w:tc>
         <w:tc>
@@ -656,12 +685,20 @@
               <w:cnfStyle w:val="000000000000" w:firstRow="0" w:lastRow="0" w:firstColumn="0" w:lastColumn="0" w:oddVBand="0" w:evenVBand="0" w:oddHBand="0" w:evenHBand="0" w:firstRowFirstColumn="0" w:firstRowLastColumn="0" w:lastRowFirstColumn="0" w:lastRowLastColumn="0"/>
               <w:rPr>
                 <w:rFonts w:ascii="Calibri" w:eastAsia="Times New Roman" w:hAnsi="Calibri" w:cs="Calibri"/>
-                <w:b/>
-                <w:color w:val="000000"/>
-                <w:sz w:val="30"/>
-                <w:szCs w:val="30"/>
-              </w:rPr>
-            </w:pPr>
+                <w:color w:val="000000"/>
+                <w:sz w:val="30"/>
+                <w:szCs w:val="30"/>
+              </w:rPr>
+            </w:pPr>
+            <w:r>
+              <w:rPr>
+                <w:rFonts w:ascii="Calibri" w:eastAsia="Times New Roman" w:hAnsi="Calibri" w:cs="Calibri"/>
+                <w:color w:val="000000"/>
+                <w:sz w:val="30"/>
+                <w:szCs w:val="30"/>
+              </w:rPr>
+              <w:t>Mike Veschi</w:t>
+            </w:r>
           </w:p>
         </w:tc>
         <w:tc>
@@ -685,7 +722,16 @@
                 <w:sz w:val="30"/>
                 <w:szCs w:val="30"/>
               </w:rPr>
-              <w:t xml:space="preserve">Design and Implement Azure App Service Apps </w:t>
+              <w:t>Design and Implement Azure App Service</w:t>
+            </w:r>
+            <w:r>
+              <w:rPr>
+                <w:rFonts w:ascii="Calibri" w:eastAsia="Times New Roman" w:hAnsi="Calibri" w:cs="Calibri"/>
+                <w:color w:val="000000"/>
+                <w:sz w:val="30"/>
+                <w:szCs w:val="30"/>
+              </w:rPr>
+              <w:t>s</w:t>
             </w:r>
           </w:p>
         </w:tc>
@@ -822,12 +868,20 @@
               <w:cnfStyle w:val="000000000000" w:firstRow="0" w:lastRow="0" w:firstColumn="0" w:lastColumn="0" w:oddVBand="0" w:evenVBand="0" w:oddHBand="0" w:evenHBand="0" w:firstRowFirstColumn="0" w:firstRowLastColumn="0" w:lastRowFirstColumn="0" w:lastRowLastColumn="0"/>
               <w:rPr>
                 <w:rFonts w:ascii="Calibri" w:eastAsia="Times New Roman" w:hAnsi="Calibri" w:cs="Calibri"/>
-                <w:b/>
-                <w:color w:val="000000"/>
-                <w:sz w:val="30"/>
-                <w:szCs w:val="30"/>
-              </w:rPr>
-            </w:pPr>
+                <w:color w:val="000000"/>
+                <w:sz w:val="30"/>
+                <w:szCs w:val="30"/>
+              </w:rPr>
+            </w:pPr>
+            <w:r>
+              <w:rPr>
+                <w:rFonts w:ascii="Calibri" w:eastAsia="Times New Roman" w:hAnsi="Calibri" w:cs="Calibri"/>
+                <w:color w:val="000000"/>
+                <w:sz w:val="30"/>
+                <w:szCs w:val="30"/>
+              </w:rPr>
+              <w:t xml:space="preserve">Robb Dilallo </w:t>
+            </w:r>
           </w:p>
         </w:tc>
         <w:tc>
@@ -861,7 +915,7 @@
                   <w:sz w:val="30"/>
                   <w:szCs w:val="30"/>
                 </w:rPr>
-                <w:t>Create and Manage Compute Resources</w:t>
+                <w:t xml:space="preserve">Manage Azure Identities </w:t>
               </w:r>
             </w:hyperlink>
           </w:p>
@@ -1044,12 +1098,29 @@
               <w:cnfStyle w:val="000000000000" w:firstRow="0" w:lastRow="0" w:firstColumn="0" w:lastColumn="0" w:oddVBand="0" w:evenVBand="0" w:oddHBand="0" w:evenHBand="0" w:firstRowFirstColumn="0" w:firstRowLastColumn="0" w:lastRowFirstColumn="0" w:lastRowLastColumn="0"/>
               <w:rPr>
                 <w:rFonts w:ascii="Calibri" w:eastAsia="Times New Roman" w:hAnsi="Calibri" w:cs="Calibri"/>
-                <w:b/>
-                <w:color w:val="000000"/>
-                <w:sz w:val="30"/>
-                <w:szCs w:val="30"/>
-              </w:rPr>
-            </w:pPr>
+                <w:color w:val="000000"/>
+                <w:sz w:val="30"/>
+                <w:szCs w:val="30"/>
+              </w:rPr>
+            </w:pPr>
+            <w:r>
+              <w:rPr>
+                <w:rFonts w:ascii="Calibri" w:eastAsia="Times New Roman" w:hAnsi="Calibri" w:cs="Calibri"/>
+                <w:color w:val="000000"/>
+                <w:sz w:val="30"/>
+                <w:szCs w:val="30"/>
+              </w:rPr>
+              <w:t>Robb Dilallo</w:t>
+            </w:r>
+            <w:r>
+              <w:rPr>
+                <w:rFonts w:ascii="Calibri" w:eastAsia="Times New Roman" w:hAnsi="Calibri" w:cs="Calibri"/>
+                <w:color w:val="000000"/>
+                <w:sz w:val="30"/>
+                <w:szCs w:val="30"/>
+              </w:rPr>
+              <w:t xml:space="preserve"> </w:t>
+            </w:r>
           </w:p>
         </w:tc>
         <w:tc>
@@ -1074,16 +1145,7 @@
                 <w:sz w:val="30"/>
                 <w:szCs w:val="30"/>
               </w:rPr>
-              <w:t>Design and I</w:t>
-            </w:r>
-            <w:r>
-              <w:rPr>
-                <w:rFonts w:ascii="Calibri" w:eastAsia="Times New Roman" w:hAnsi="Calibri" w:cs="Calibri"/>
-                <w:color w:val="000000"/>
-                <w:sz w:val="30"/>
-                <w:szCs w:val="30"/>
-              </w:rPr>
-              <w:t>mplement a Storage Strategy</w:t>
+              <w:t>Manage Azure Security, and Recovery Services</w:t>
             </w:r>
           </w:p>
         </w:tc>
@@ -1189,12 +1251,20 @@
               <w:cnfStyle w:val="000000000000" w:firstRow="0" w:lastRow="0" w:firstColumn="0" w:lastColumn="0" w:oddVBand="0" w:evenVBand="0" w:oddHBand="0" w:evenHBand="0" w:firstRowFirstColumn="0" w:firstRowLastColumn="0" w:lastRowFirstColumn="0" w:lastRowLastColumn="0"/>
               <w:rPr>
                 <w:rFonts w:ascii="Calibri" w:eastAsia="Times New Roman" w:hAnsi="Calibri" w:cs="Calibri"/>
-                <w:b/>
-                <w:color w:val="000000"/>
-                <w:sz w:val="30"/>
-                <w:szCs w:val="30"/>
-              </w:rPr>
-            </w:pPr>
+                <w:color w:val="000000"/>
+                <w:sz w:val="30"/>
+                <w:szCs w:val="30"/>
+              </w:rPr>
+            </w:pPr>
+            <w:r>
+              <w:rPr>
+                <w:rFonts w:ascii="Calibri" w:eastAsia="Times New Roman" w:hAnsi="Calibri" w:cs="Calibri"/>
+                <w:color w:val="000000"/>
+                <w:sz w:val="30"/>
+                <w:szCs w:val="30"/>
+              </w:rPr>
+              <w:t xml:space="preserve">Mike Veschi </w:t>
+            </w:r>
           </w:p>
         </w:tc>
         <w:tc>
@@ -1273,16 +1343,14 @@
               <w:cnfStyle w:val="000000100000" w:firstRow="0" w:lastRow="0" w:firstColumn="0" w:lastColumn="0" w:oddVBand="0" w:evenVBand="0" w:oddHBand="1" w:evenHBand="0" w:firstRowFirstColumn="0" w:firstRowLastColumn="0" w:lastRowFirstColumn="0" w:lastRowLastColumn="0"/>
               <w:rPr>
                 <w:rFonts w:ascii="Calibri" w:eastAsia="Times New Roman" w:hAnsi="Calibri" w:cs="Calibri"/>
-                <w:b/>
-                <w:color w:val="000000"/>
-                <w:sz w:val="30"/>
-                <w:szCs w:val="30"/>
-              </w:rPr>
-            </w:pPr>
-            <w:r>
-              <w:rPr>
-                <w:rFonts w:ascii="Calibri" w:eastAsia="Times New Roman" w:hAnsi="Calibri" w:cs="Calibri"/>
-                <w:b/>
+                <w:color w:val="000000"/>
+                <w:sz w:val="30"/>
+                <w:szCs w:val="30"/>
+              </w:rPr>
+            </w:pPr>
+            <w:r>
+              <w:rPr>
+                <w:rFonts w:ascii="Calibri" w:eastAsia="Times New Roman" w:hAnsi="Calibri" w:cs="Calibri"/>
                 <w:color w:val="000000"/>
                 <w:sz w:val="30"/>
                 <w:szCs w:val="30"/>
@@ -1374,7 +1442,7 @@
           <w:sz w:val="21"/>
           <w:szCs w:val="21"/>
         </w:rPr>
-        <w:instrText xml:space="preserve"> HYPERLINK "https://tinyurl.com/0319DG535" </w:instrText>
+        <w:instrText xml:space="preserve"> HYPERLINK "</w:instrText>
       </w:r>
       <w:r>
         <w:rPr>
@@ -1383,18 +1451,16 @@
           <w:sz w:val="21"/>
           <w:szCs w:val="21"/>
         </w:rPr>
-        <w:fldChar w:fldCharType="separate"/>
-      </w:r>
-      <w:r>
-        <w:rPr>
-          <w:rStyle w:val="Hyperlink"/>
+        <w:instrText>https://tinyurl.com/533VA611</w:instrText>
+      </w:r>
+      <w:r>
+        <w:rPr>
           <w:rFonts w:ascii="Segoe UI" w:hAnsi="Segoe UI" w:cs="Segoe UI"/>
           <w:color w:val="C00000"/>
           <w:sz w:val="21"/>
           <w:szCs w:val="21"/>
-          <w:u w:val="none"/>
-        </w:rPr>
-        <w:t>{Insert</w:t>
+        </w:rPr>
+        <w:instrText xml:space="preserve">" </w:instrText>
       </w:r>
       <w:r>
         <w:rPr>
@@ -1403,7 +1469,16 @@
           <w:sz w:val="21"/>
           <w:szCs w:val="21"/>
         </w:rPr>
-        <w:fldChar w:fldCharType="end"/>
+        <w:fldChar w:fldCharType="separate"/>
+      </w:r>
+      <w:r>
+        <w:rPr>
+          <w:rStyle w:val="Hyperlink"/>
+          <w:rFonts w:ascii="Segoe UI" w:hAnsi="Segoe UI" w:cs="Segoe UI"/>
+          <w:sz w:val="21"/>
+          <w:szCs w:val="21"/>
+        </w:rPr>
+        <w:t>https://tinyurl.com/533VA611</w:t>
       </w:r>
       <w:r>
         <w:rPr>
@@ -1412,7 +1487,16 @@
           <w:sz w:val="21"/>
           <w:szCs w:val="21"/>
         </w:rPr>
-        <w:t xml:space="preserve"> Eval}</w:t>
+        <w:fldChar w:fldCharType="end"/>
+      </w:r>
+      <w:r>
+        <w:rPr>
+          <w:rFonts w:ascii="Segoe UI" w:hAnsi="Segoe UI" w:cs="Segoe UI"/>
+          <w:color w:val="C00000"/>
+          <w:sz w:val="21"/>
+          <w:szCs w:val="21"/>
+        </w:rPr>
+        <w:t xml:space="preserve"> </w:t>
       </w:r>
     </w:p>
     <w:bookmarkEnd w:id="0"/>
@@ -1598,20 +1682,80 @@
       <w:r>
         <w:t xml:space="preserve"> </w:t>
       </w:r>
+      <w:r>
+        <w:t xml:space="preserve">(select the presentations folder and then select </w:t>
+      </w:r>
+      <w:r>
+        <w:rPr>
+          <w:b/>
+        </w:rPr>
+        <w:t>2018-06-11-Reston</w:t>
+      </w:r>
+      <w:r>
+        <w:t xml:space="preserve"> to receive the slides from your event) </w:t>
+      </w:r>
+      <w:r>
+        <w:rPr>
+          <w:sz w:val="56"/>
+          <w:szCs w:val="56"/>
+        </w:rPr>
+        <w:t xml:space="preserve"> </w:t>
+      </w:r>
+    </w:p>
+    <w:p>
+      <w:pPr>
+        <w:spacing w:after="0"/>
+        <w:rPr>
+          <w:sz w:val="20"/>
+          <w:szCs w:val="20"/>
+        </w:rPr>
+      </w:pPr>
+    </w:p>
+    <w:p>
+      <w:pPr>
+        <w:rPr>
+          <w:sz w:val="42"/>
+          <w:szCs w:val="42"/>
+        </w:rPr>
+      </w:pPr>
+      <w:r>
+        <w:rPr>
+          <w:sz w:val="42"/>
+          <w:szCs w:val="42"/>
+        </w:rPr>
+        <w:br w:type="page"/>
+      </w:r>
     </w:p>
     <w:p>
       <w:pPr>
         <w:spacing w:after="0"/>
         <w:jc w:val="center"/>
         <w:rPr>
-          <w:sz w:val="56"/>
-          <w:szCs w:val="56"/>
+          <w:b/>
+          <w:sz w:val="38"/>
+          <w:szCs w:val="38"/>
         </w:rPr>
       </w:pPr>
       <w:r>
         <w:rPr>
-          <w:sz w:val="56"/>
-          <w:szCs w:val="56"/>
+          <w:sz w:val="42"/>
+          <w:szCs w:val="42"/>
+        </w:rPr>
+        <w:lastRenderedPageBreak/>
+        <w:t xml:space="preserve">Data &amp; Cloud Skill Up and Exam Ready Workshop Exam 70-533: </w:t>
+      </w:r>
+      <w:r>
+        <w:rPr>
+          <w:sz w:val="42"/>
+          <w:szCs w:val="42"/>
+        </w:rPr>
+        <w:t>Implementing Azure Infrastructure Solutions</w:t>
+      </w:r>
+      <w:r>
+        <w:rPr>
+          <w:b/>
+          <w:sz w:val="38"/>
+          <w:szCs w:val="38"/>
         </w:rPr>
         <w:t xml:space="preserve"> </w:t>
       </w:r>
@@ -1621,34 +1765,58 @@
         <w:spacing w:after="0"/>
         <w:jc w:val="center"/>
         <w:rPr>
-          <w:sz w:val="56"/>
-          <w:szCs w:val="56"/>
+          <w:sz w:val="38"/>
+          <w:szCs w:val="38"/>
         </w:rPr>
       </w:pPr>
+      <w:r>
+        <w:rPr>
+          <w:b/>
+          <w:sz w:val="38"/>
+          <w:szCs w:val="38"/>
+        </w:rPr>
+        <w:t>Day 2</w:t>
+      </w:r>
+      <w:r>
+        <w:rPr>
+          <w:sz w:val="38"/>
+          <w:szCs w:val="38"/>
+        </w:rPr>
+        <w:t xml:space="preserve"> -  </w:t>
+      </w:r>
+      <w:r>
+        <w:rPr>
+          <w:sz w:val="38"/>
+          <w:szCs w:val="38"/>
+        </w:rPr>
+        <w:t>June 12, 2018</w:t>
+      </w:r>
+      <w:r>
+        <w:rPr>
+          <w:color w:val="C00000"/>
+          <w:sz w:val="38"/>
+          <w:szCs w:val="38"/>
+        </w:rPr>
+        <w:t xml:space="preserve">  </w:t>
+      </w:r>
     </w:p>
     <w:p>
       <w:pPr>
         <w:spacing w:after="0"/>
         <w:jc w:val="center"/>
         <w:rPr>
-          <w:sz w:val="56"/>
-          <w:szCs w:val="56"/>
+          <w:bCs/>
+          <w:sz w:val="38"/>
+          <w:szCs w:val="38"/>
         </w:rPr>
       </w:pPr>
-    </w:p>
-    <w:p>
-      <w:pPr>
-        <w:rPr>
-          <w:sz w:val="42"/>
-          <w:szCs w:val="42"/>
-        </w:rPr>
-      </w:pPr>
-      <w:r>
-        <w:rPr>
-          <w:sz w:val="42"/>
-          <w:szCs w:val="42"/>
-        </w:rPr>
-        <w:br w:type="page"/>
+      <w:r>
+        <w:rPr>
+          <w:bCs/>
+          <w:sz w:val="38"/>
+          <w:szCs w:val="38"/>
+        </w:rPr>
+        <w:t xml:space="preserve">Unisys Corporation - 11720 Plaza America Drive </w:t>
       </w:r>
     </w:p>
     <w:p>
@@ -1656,33 +1824,26 @@
         <w:spacing w:after="0"/>
         <w:jc w:val="center"/>
         <w:rPr>
-          <w:b/>
+          <w:bCs/>
           <w:sz w:val="38"/>
           <w:szCs w:val="38"/>
         </w:rPr>
       </w:pPr>
       <w:r>
         <w:rPr>
-          <w:sz w:val="42"/>
-          <w:szCs w:val="42"/>
-        </w:rPr>
-        <w:lastRenderedPageBreak/>
-        <w:t xml:space="preserve">Data &amp; Cloud Skill Up and Exam Ready Workshop Exam 70-533: </w:t>
-      </w:r>
-      <w:r>
-        <w:rPr>
-          <w:sz w:val="42"/>
-          <w:szCs w:val="42"/>
-        </w:rPr>
-        <w:t>Implementing Azure Infrastructure Solutions</w:t>
-      </w:r>
-      <w:r>
-        <w:rPr>
-          <w:b/>
-          <w:sz w:val="38"/>
-          <w:szCs w:val="38"/>
-        </w:rPr>
-        <w:t xml:space="preserve"> </w:t>
+          <w:bCs/>
+          <w:sz w:val="38"/>
+          <w:szCs w:val="38"/>
+        </w:rPr>
+        <w:t xml:space="preserve">Room </w:t>
+      </w:r>
+      <w:r>
+        <w:rPr>
+          <w:bCs/>
+          <w:sz w:val="38"/>
+          <w:szCs w:val="38"/>
+        </w:rPr>
+        <w:t>2327, Second Floor - Reston, VA  20190</w:t>
       </w:r>
     </w:p>
     <w:p>
@@ -1690,18 +1851,20 @@
         <w:spacing w:after="0"/>
         <w:jc w:val="center"/>
         <w:rPr>
+          <w:color w:val="C00000"/>
           <w:sz w:val="38"/>
           <w:szCs w:val="38"/>
         </w:rPr>
       </w:pPr>
-      <w:r>
-        <w:rPr>
-          <w:b/>
-          <w:sz w:val="38"/>
-          <w:szCs w:val="38"/>
-        </w:rPr>
-        <w:t>Day 2</w:t>
-      </w:r>
+      <w:proofErr w:type="spellStart"/>
+      <w:r>
+        <w:rPr>
+          <w:sz w:val="38"/>
+          <w:szCs w:val="38"/>
+        </w:rPr>
+        <w:t>WiFi</w:t>
+      </w:r>
+      <w:proofErr w:type="spellEnd"/>
       <w:r>
         <w:rPr>
           <w:sz w:val="38"/>
@@ -1709,99 +1872,50 @@
         </w:rPr>
         <w:t xml:space="preserve"> </w:t>
       </w:r>
-      <w:proofErr w:type="gramStart"/>
-      <w:r>
-        <w:rPr>
-          <w:sz w:val="38"/>
-          <w:szCs w:val="38"/>
-        </w:rPr>
-        <w:t xml:space="preserve">-  </w:t>
-      </w:r>
-      <w:r>
-        <w:rPr>
-          <w:color w:val="C00000"/>
-          <w:sz w:val="38"/>
-          <w:szCs w:val="38"/>
-        </w:rPr>
-        <w:t>{</w:t>
-      </w:r>
-      <w:proofErr w:type="gramEnd"/>
-      <w:r>
-        <w:rPr>
-          <w:color w:val="C00000"/>
-          <w:sz w:val="38"/>
-          <w:szCs w:val="38"/>
-        </w:rPr>
-        <w:t xml:space="preserve">Insert Date}  </w:t>
-      </w:r>
+      <w:r>
+        <w:rPr>
+          <w:sz w:val="38"/>
+          <w:szCs w:val="38"/>
+        </w:rPr>
+        <w:t xml:space="preserve">Code and Password: </w:t>
+      </w:r>
+      <w:proofErr w:type="spellStart"/>
+      <w:r>
+        <w:rPr>
+          <w:sz w:val="38"/>
+          <w:szCs w:val="38"/>
+        </w:rPr>
+        <w:t>Uguest</w:t>
+      </w:r>
+      <w:proofErr w:type="spellEnd"/>
+      <w:r>
+        <w:rPr>
+          <w:sz w:val="38"/>
+          <w:szCs w:val="38"/>
+        </w:rPr>
+        <w:t>: guest=</w:t>
+      </w:r>
+      <w:proofErr w:type="spellStart"/>
+      <w:r>
+        <w:rPr>
+          <w:sz w:val="38"/>
+          <w:szCs w:val="38"/>
+        </w:rPr>
+        <w:t>transform@tion</w:t>
+      </w:r>
+      <w:proofErr w:type="spellEnd"/>
     </w:p>
     <w:p>
       <w:pPr>
         <w:spacing w:after="0"/>
         <w:jc w:val="center"/>
         <w:rPr>
-          <w:rFonts w:cs="Arial"/>
-          <w:color w:val="C00000"/>
-          <w:sz w:val="38"/>
-          <w:szCs w:val="38"/>
-          <w:shd w:val="clear" w:color="auto" w:fill="FFFFFF"/>
+          <w:sz w:val="38"/>
+          <w:szCs w:val="38"/>
         </w:rPr>
       </w:pPr>
-      <w:r>
-        <w:rPr>
-          <w:rFonts w:cs="Arial"/>
-          <w:color w:val="C00000"/>
-          <w:sz w:val="38"/>
-          <w:szCs w:val="38"/>
-          <w:shd w:val="clear" w:color="auto" w:fill="FFFFFF"/>
-        </w:rPr>
-        <w:t xml:space="preserve">{Insert Location} </w:t>
-      </w:r>
-    </w:p>
-    <w:p>
-      <w:pPr>
-        <w:spacing w:after="0"/>
-        <w:jc w:val="center"/>
-        <w:rPr>
-          <w:color w:val="C00000"/>
-          <w:sz w:val="38"/>
-          <w:szCs w:val="38"/>
-        </w:rPr>
-      </w:pPr>
-      <w:proofErr w:type="spellStart"/>
-      <w:r>
-        <w:rPr>
-          <w:sz w:val="38"/>
-          <w:szCs w:val="38"/>
-        </w:rPr>
-        <w:t>WiFi</w:t>
-      </w:r>
-      <w:proofErr w:type="spellEnd"/>
-      <w:r>
-        <w:rPr>
-          <w:sz w:val="38"/>
-          <w:szCs w:val="38"/>
-        </w:rPr>
-        <w:t xml:space="preserve"> Password: </w:t>
-      </w:r>
-      <w:r>
-        <w:rPr>
-          <w:color w:val="C00000"/>
-          <w:sz w:val="38"/>
-          <w:szCs w:val="38"/>
-        </w:rPr>
-        <w:t>{Insert Password}</w:t>
-      </w:r>
-    </w:p>
-    <w:p>
-      <w:pPr>
-        <w:spacing w:after="0"/>
-        <w:jc w:val="center"/>
-        <w:rPr>
-          <w:sz w:val="38"/>
-          <w:szCs w:val="38"/>
-        </w:rPr>
-      </w:pPr>
+      <w:bookmarkStart w:id="1" w:name="_GoBack"/>
+      <w:bookmarkEnd w:id="1"/>
       <w:r>
         <w:rPr>
           <w:sz w:val="38"/>
@@ -1816,15 +1930,6 @@
         </w:rPr>
         <w:t xml:space="preserve"> @ITProGuru</w:t>
       </w:r>
-    </w:p>
-    <w:p>
-      <w:pPr>
-        <w:spacing w:after="0"/>
-        <w:rPr>
-          <w:sz w:val="38"/>
-          <w:szCs w:val="38"/>
-        </w:rPr>
-      </w:pPr>
     </w:p>
     <w:p>
       <w:pPr>
@@ -2080,12 +2185,20 @@
               <w:cnfStyle w:val="000000000000" w:firstRow="0" w:lastRow="0" w:firstColumn="0" w:lastColumn="0" w:oddVBand="0" w:evenVBand="0" w:oddHBand="0" w:evenHBand="0" w:firstRowFirstColumn="0" w:firstRowLastColumn="0" w:lastRowFirstColumn="0" w:lastRowLastColumn="0"/>
               <w:rPr>
                 <w:rFonts w:ascii="Calibri" w:eastAsia="Times New Roman" w:hAnsi="Calibri" w:cs="Calibri"/>
-                <w:b/>
-                <w:color w:val="000000"/>
-                <w:sz w:val="30"/>
-                <w:szCs w:val="30"/>
-              </w:rPr>
-            </w:pPr>
+                <w:color w:val="000000"/>
+                <w:sz w:val="30"/>
+                <w:szCs w:val="30"/>
+              </w:rPr>
+            </w:pPr>
+            <w:r>
+              <w:rPr>
+                <w:rFonts w:ascii="Calibri" w:eastAsia="Times New Roman" w:hAnsi="Calibri" w:cs="Calibri"/>
+                <w:color w:val="000000"/>
+                <w:sz w:val="30"/>
+                <w:szCs w:val="30"/>
+              </w:rPr>
+              <w:t xml:space="preserve">Dan Stolts </w:t>
+            </w:r>
           </w:p>
         </w:tc>
         <w:tc>
@@ -2172,6 +2285,15 @@
                 <w:szCs w:val="30"/>
               </w:rPr>
             </w:pPr>
+            <w:r>
+              <w:rPr>
+                <w:rFonts w:ascii="Calibri" w:eastAsia="Times New Roman" w:hAnsi="Calibri" w:cs="Calibri"/>
+                <w:color w:val="000000"/>
+                <w:sz w:val="30"/>
+                <w:szCs w:val="30"/>
+              </w:rPr>
+              <w:t xml:space="preserve">Mike Veschi </w:t>
+            </w:r>
           </w:p>
         </w:tc>
         <w:tc>
@@ -2196,7 +2318,7 @@
                 <w:sz w:val="30"/>
                 <w:szCs w:val="30"/>
               </w:rPr>
-              <w:t xml:space="preserve">Manage Azure Identities </w:t>
+              <w:t>Create and Manage Compute Resources</w:t>
             </w:r>
           </w:p>
         </w:tc>
@@ -2328,6 +2450,15 @@
                 <w:szCs w:val="30"/>
               </w:rPr>
             </w:pPr>
+            <w:r>
+              <w:rPr>
+                <w:rFonts w:ascii="Calibri" w:eastAsia="Times New Roman" w:hAnsi="Calibri" w:cs="Calibri"/>
+                <w:color w:val="000000"/>
+                <w:sz w:val="30"/>
+                <w:szCs w:val="30"/>
+              </w:rPr>
+              <w:t xml:space="preserve">Mike Veschi </w:t>
+            </w:r>
           </w:p>
         </w:tc>
         <w:tc>
@@ -2351,7 +2482,27 @@
                 <w:sz w:val="30"/>
                 <w:szCs w:val="30"/>
               </w:rPr>
-              <w:t>Manage Azure Security, and Recovery Services</w:t>
+              <w:t>Design and Implement a Storage Strategy</w:t>
+            </w:r>
+          </w:p>
+          <w:p>
+            <w:pPr>
+              <w:cnfStyle w:val="000000100000" w:firstRow="0" w:lastRow="0" w:firstColumn="0" w:lastColumn="0" w:oddVBand="0" w:evenVBand="0" w:oddHBand="1" w:evenHBand="0" w:firstRowFirstColumn="0" w:firstRowLastColumn="0" w:lastRowFirstColumn="0" w:lastRowLastColumn="0"/>
+              <w:rPr>
+                <w:rFonts w:ascii="Calibri" w:eastAsia="Times New Roman" w:hAnsi="Calibri" w:cs="Calibri"/>
+                <w:color w:val="000000"/>
+                <w:sz w:val="30"/>
+                <w:szCs w:val="30"/>
+              </w:rPr>
+            </w:pPr>
+            <w:r>
+              <w:rPr>
+                <w:rFonts w:ascii="Calibri" w:eastAsia="Times New Roman" w:hAnsi="Calibri" w:cs="Calibri"/>
+                <w:color w:val="000000"/>
+                <w:sz w:val="30"/>
+                <w:szCs w:val="30"/>
+              </w:rPr>
+              <w:t> </w:t>
             </w:r>
           </w:p>
         </w:tc>
@@ -2403,6 +2554,15 @@
                 <w:szCs w:val="30"/>
               </w:rPr>
             </w:pPr>
+            <w:r>
+              <w:rPr>
+                <w:rFonts w:ascii="Calibri" w:eastAsia="Times New Roman" w:hAnsi="Calibri" w:cs="Calibri"/>
+                <w:color w:val="000000"/>
+                <w:sz w:val="30"/>
+                <w:szCs w:val="30"/>
+              </w:rPr>
+              <w:t>Robb Dilallo</w:t>
+            </w:r>
           </w:p>
         </w:tc>
         <w:tc>
@@ -2534,14 +2694,20 @@
               <w:cnfStyle w:val="000000000000" w:firstRow="0" w:lastRow="0" w:firstColumn="0" w:lastColumn="0" w:oddVBand="0" w:evenVBand="0" w:oddHBand="0" w:evenHBand="0" w:firstRowFirstColumn="0" w:firstRowLastColumn="0" w:lastRowFirstColumn="0" w:lastRowLastColumn="0"/>
               <w:rPr>
                 <w:rFonts w:ascii="Calibri" w:eastAsia="Times New Roman" w:hAnsi="Calibri" w:cs="Calibri"/>
-                <w:b/>
-                <w:color w:val="000000"/>
-                <w:sz w:val="30"/>
-                <w:szCs w:val="30"/>
-              </w:rPr>
-            </w:pPr>
-            <w:bookmarkStart w:id="1" w:name="_GoBack"/>
-            <w:bookmarkEnd w:id="1"/>
+                <w:color w:val="000000"/>
+                <w:sz w:val="30"/>
+                <w:szCs w:val="30"/>
+              </w:rPr>
+            </w:pPr>
+            <w:r>
+              <w:rPr>
+                <w:rFonts w:ascii="Calibri" w:eastAsia="Times New Roman" w:hAnsi="Calibri" w:cs="Calibri"/>
+                <w:color w:val="000000"/>
+                <w:sz w:val="30"/>
+                <w:szCs w:val="30"/>
+              </w:rPr>
+              <w:t>Dan Stolts/Robb Dilallo</w:t>
+            </w:r>
           </w:p>
         </w:tc>
         <w:tc>
@@ -2611,12 +2777,20 @@
               <w:cnfStyle w:val="000000100000" w:firstRow="0" w:lastRow="0" w:firstColumn="0" w:lastColumn="0" w:oddVBand="0" w:evenVBand="0" w:oddHBand="1" w:evenHBand="0" w:firstRowFirstColumn="0" w:firstRowLastColumn="0" w:lastRowFirstColumn="0" w:lastRowLastColumn="0"/>
               <w:rPr>
                 <w:rFonts w:ascii="Calibri" w:eastAsia="Times New Roman" w:hAnsi="Calibri" w:cs="Calibri"/>
-                <w:b/>
-                <w:color w:val="000000"/>
-                <w:sz w:val="30"/>
-                <w:szCs w:val="30"/>
-              </w:rPr>
-            </w:pPr>
+                <w:color w:val="000000"/>
+                <w:sz w:val="30"/>
+                <w:szCs w:val="30"/>
+              </w:rPr>
+            </w:pPr>
+            <w:r>
+              <w:rPr>
+                <w:rFonts w:ascii="Calibri" w:eastAsia="Times New Roman" w:hAnsi="Calibri" w:cs="Calibri"/>
+                <w:color w:val="000000"/>
+                <w:sz w:val="30"/>
+                <w:szCs w:val="30"/>
+              </w:rPr>
+              <w:t xml:space="preserve">All Presenters </w:t>
+            </w:r>
           </w:p>
         </w:tc>
         <w:tc>
@@ -2681,23 +2855,12 @@
           <w:rPr>
             <w:rStyle w:val="Hyperlink"/>
             <w:rFonts w:ascii="Segoe UI" w:hAnsi="Segoe UI" w:cs="Segoe UI"/>
-            <w:color w:val="C00000"/>
             <w:sz w:val="21"/>
             <w:szCs w:val="21"/>
-            <w:u w:val="none"/>
           </w:rPr>
-          <w:t>{Insert</w:t>
+          <w:t>https://tinyurl.com/533VA611</w:t>
         </w:r>
       </w:hyperlink>
-      <w:r>
-        <w:rPr>
-          <w:rFonts w:ascii="Segoe UI" w:hAnsi="Segoe UI" w:cs="Segoe UI"/>
-          <w:color w:val="C00000"/>
-          <w:sz w:val="21"/>
-          <w:szCs w:val="21"/>
-        </w:rPr>
-        <w:t xml:space="preserve"> Eval}</w:t>
-      </w:r>
     </w:p>
     <w:p>
       <w:pPr>
@@ -2758,6 +2921,25 @@
           <w:sz w:val="21"/>
           <w:szCs w:val="21"/>
           <w:u w:val="none"/>
+        </w:rPr>
+        <w:t xml:space="preserve"> </w:t>
+      </w:r>
+      <w:r>
+        <w:t xml:space="preserve">(select the presentations folder and then select </w:t>
+      </w:r>
+      <w:r>
+        <w:rPr>
+          <w:b/>
+        </w:rPr>
+        <w:t>2018-06-11-Reston</w:t>
+      </w:r>
+      <w:r>
+        <w:t xml:space="preserve"> to receive the slides from your event) </w:t>
+      </w:r>
+      <w:r>
+        <w:rPr>
+          <w:sz w:val="56"/>
+          <w:szCs w:val="56"/>
         </w:rPr>
         <w:t xml:space="preserve"> </w:t>
       </w:r>
@@ -2986,32 +3168,22 @@
           <w:sz w:val="38"/>
           <w:szCs w:val="38"/>
         </w:rPr>
+        <w:t xml:space="preserve"> - </w:t>
+      </w:r>
+      <w:r>
+        <w:rPr>
+          <w:color w:val="C00000"/>
+          <w:sz w:val="38"/>
+          <w:szCs w:val="38"/>
+        </w:rPr>
         <w:t xml:space="preserve"> </w:t>
       </w:r>
-      <w:proofErr w:type="gramStart"/>
-      <w:r>
-        <w:rPr>
-          <w:sz w:val="38"/>
-          <w:szCs w:val="38"/>
-        </w:rPr>
-        <w:t xml:space="preserve">-  </w:t>
-      </w:r>
-      <w:r>
-        <w:rPr>
-          <w:color w:val="C00000"/>
-          <w:sz w:val="38"/>
-          <w:szCs w:val="38"/>
-        </w:rPr>
-        <w:t>{</w:t>
-      </w:r>
-      <w:proofErr w:type="gramEnd"/>
-      <w:r>
-        <w:rPr>
-          <w:color w:val="C00000"/>
-          <w:sz w:val="38"/>
-          <w:szCs w:val="38"/>
-        </w:rPr>
-        <w:t xml:space="preserve">Insert Date}  </w:t>
+      <w:r>
+        <w:rPr>
+          <w:sz w:val="38"/>
+          <w:szCs w:val="38"/>
+        </w:rPr>
+        <w:t>June 13, 2018</w:t>
       </w:r>
     </w:p>
     <w:p>
@@ -3019,22 +3191,18 @@
         <w:spacing w:after="0"/>
         <w:jc w:val="center"/>
         <w:rPr>
-          <w:rFonts w:cs="Arial"/>
-          <w:color w:val="C00000"/>
-          <w:sz w:val="38"/>
-          <w:szCs w:val="38"/>
-          <w:shd w:val="clear" w:color="auto" w:fill="FFFFFF"/>
+          <w:bCs/>
+          <w:sz w:val="38"/>
+          <w:szCs w:val="38"/>
         </w:rPr>
       </w:pPr>
       <w:r>
         <w:rPr>
-          <w:rFonts w:cs="Arial"/>
-          <w:color w:val="C00000"/>
-          <w:sz w:val="38"/>
-          <w:szCs w:val="38"/>
-          <w:shd w:val="clear" w:color="auto" w:fill="FFFFFF"/>
-        </w:rPr>
-        <w:t xml:space="preserve">{Insert Location} </w:t>
+          <w:bCs/>
+          <w:sz w:val="38"/>
+          <w:szCs w:val="38"/>
+        </w:rPr>
+        <w:t xml:space="preserve">Unisys Corporation - 11720 Plaza America Drive </w:t>
       </w:r>
     </w:p>
     <w:p>
@@ -3042,34 +3210,26 @@
         <w:spacing w:after="0"/>
         <w:jc w:val="center"/>
         <w:rPr>
-          <w:color w:val="C00000"/>
+          <w:bCs/>
           <w:sz w:val="38"/>
           <w:szCs w:val="38"/>
         </w:rPr>
       </w:pPr>
-      <w:proofErr w:type="spellStart"/>
-      <w:r>
-        <w:rPr>
-          <w:sz w:val="38"/>
-          <w:szCs w:val="38"/>
-        </w:rPr>
-        <w:t>WiFi</w:t>
-      </w:r>
-      <w:proofErr w:type="spellEnd"/>
-      <w:r>
-        <w:rPr>
-          <w:sz w:val="38"/>
-          <w:szCs w:val="38"/>
-        </w:rPr>
-        <w:t xml:space="preserve"> Password: </w:t>
-      </w:r>
-      <w:r>
-        <w:rPr>
-          <w:color w:val="C00000"/>
-          <w:sz w:val="38"/>
-          <w:szCs w:val="38"/>
-        </w:rPr>
-        <w:t>{Insert Password}</w:t>
+      <w:r>
+        <w:rPr>
+          <w:bCs/>
+          <w:sz w:val="38"/>
+          <w:szCs w:val="38"/>
+        </w:rPr>
+        <w:t xml:space="preserve">Room </w:t>
+      </w:r>
+      <w:r>
+        <w:rPr>
+          <w:bCs/>
+          <w:sz w:val="38"/>
+          <w:szCs w:val="38"/>
+        </w:rPr>
+        <w:t>2327, Second Floor - Reston, VA  20190</w:t>
       </w:r>
     </w:p>
     <w:p>
@@ -3077,33 +3237,58 @@
         <w:spacing w:after="0"/>
         <w:jc w:val="center"/>
         <w:rPr>
+          <w:color w:val="C00000"/>
           <w:sz w:val="38"/>
           <w:szCs w:val="38"/>
         </w:rPr>
       </w:pPr>
-      <w:r>
-        <w:rPr>
-          <w:sz w:val="38"/>
-          <w:szCs w:val="38"/>
-        </w:rPr>
-        <w:t>Socialize: #70-533</w:t>
-      </w:r>
-      <w:r>
-        <w:rPr>
-          <w:sz w:val="38"/>
-          <w:szCs w:val="38"/>
-        </w:rPr>
-        <w:t xml:space="preserve"> @ITProGuru</w:t>
+      <w:proofErr w:type="spellStart"/>
+      <w:r>
+        <w:rPr>
+          <w:sz w:val="38"/>
+          <w:szCs w:val="38"/>
+        </w:rPr>
+        <w:t>WiFi</w:t>
+      </w:r>
+      <w:proofErr w:type="spellEnd"/>
+      <w:r>
+        <w:rPr>
+          <w:sz w:val="38"/>
+          <w:szCs w:val="38"/>
+        </w:rPr>
+        <w:t xml:space="preserve"> </w:t>
+      </w:r>
+      <w:r>
+        <w:rPr>
+          <w:sz w:val="38"/>
+          <w:szCs w:val="38"/>
+        </w:rPr>
+        <w:t>Code and Password: Sent Directly to Trainer</w:t>
       </w:r>
     </w:p>
     <w:p>
       <w:pPr>
         <w:spacing w:after="0"/>
+        <w:jc w:val="center"/>
         <w:rPr>
           <w:sz w:val="38"/>
           <w:szCs w:val="38"/>
         </w:rPr>
       </w:pPr>
+      <w:r>
+        <w:rPr>
+          <w:sz w:val="38"/>
+          <w:szCs w:val="38"/>
+        </w:rPr>
+        <w:t>Socialize: #70-533</w:t>
+      </w:r>
+      <w:r>
+        <w:rPr>
+          <w:sz w:val="38"/>
+          <w:szCs w:val="38"/>
+        </w:rPr>
+        <w:t xml:space="preserve"> @ITProGuru</w:t>
+      </w:r>
     </w:p>
     <w:p>
       <w:pPr>
@@ -3280,6 +3465,15 @@
               </w:rPr>
               <w:t>Dan Stolts</w:t>
             </w:r>
+            <w:r>
+              <w:rPr>
+                <w:rFonts w:ascii="Calibri" w:eastAsia="Times New Roman" w:hAnsi="Calibri" w:cs="Calibri"/>
+                <w:color w:val="000000"/>
+                <w:sz w:val="30"/>
+                <w:szCs w:val="30"/>
+              </w:rPr>
+              <w:t>/Robb Dilallo</w:t>
+            </w:r>
           </w:p>
         </w:tc>
         <w:tc>
@@ -3365,6 +3559,15 @@
                 <w:szCs w:val="30"/>
               </w:rPr>
             </w:pPr>
+            <w:r>
+              <w:rPr>
+                <w:rFonts w:ascii="Calibri" w:eastAsia="Times New Roman" w:hAnsi="Calibri" w:cs="Calibri"/>
+                <w:color w:val="000000"/>
+                <w:sz w:val="30"/>
+                <w:szCs w:val="30"/>
+              </w:rPr>
+              <w:t>Dan Stolts/Robb Dilallo</w:t>
+            </w:r>
           </w:p>
         </w:tc>
         <w:tc>
@@ -3469,6 +3672,15 @@
                 <w:szCs w:val="30"/>
               </w:rPr>
             </w:pPr>
+            <w:r>
+              <w:rPr>
+                <w:rFonts w:ascii="Calibri" w:eastAsia="Times New Roman" w:hAnsi="Calibri" w:cs="Calibri"/>
+                <w:color w:val="000000"/>
+                <w:sz w:val="30"/>
+                <w:szCs w:val="30"/>
+              </w:rPr>
+              <w:t>Dan Stolts/Robb Dilallo</w:t>
+            </w:r>
           </w:p>
         </w:tc>
         <w:tc>
@@ -3625,6 +3837,15 @@
                 <w:szCs w:val="30"/>
               </w:rPr>
             </w:pPr>
+            <w:r>
+              <w:rPr>
+                <w:rFonts w:ascii="Calibri" w:eastAsia="Times New Roman" w:hAnsi="Calibri" w:cs="Calibri"/>
+                <w:color w:val="000000"/>
+                <w:sz w:val="30"/>
+                <w:szCs w:val="30"/>
+              </w:rPr>
+              <w:t>Dan Stolts/Robb Dilallo</w:t>
+            </w:r>
           </w:p>
         </w:tc>
         <w:tc>
@@ -3700,6 +3921,15 @@
                 <w:szCs w:val="30"/>
               </w:rPr>
             </w:pPr>
+            <w:r>
+              <w:rPr>
+                <w:rFonts w:ascii="Calibri" w:eastAsia="Times New Roman" w:hAnsi="Calibri" w:cs="Calibri"/>
+                <w:color w:val="000000"/>
+                <w:sz w:val="30"/>
+                <w:szCs w:val="30"/>
+              </w:rPr>
+              <w:t>Dan Stolts/Robb Dilallo</w:t>
+            </w:r>
           </w:p>
         </w:tc>
         <w:tc>
@@ -3855,6 +4085,15 @@
                 <w:szCs w:val="30"/>
               </w:rPr>
             </w:pPr>
+            <w:r>
+              <w:rPr>
+                <w:rFonts w:ascii="Calibri" w:eastAsia="Times New Roman" w:hAnsi="Calibri" w:cs="Calibri"/>
+                <w:color w:val="000000"/>
+                <w:sz w:val="30"/>
+                <w:szCs w:val="30"/>
+              </w:rPr>
+              <w:t>Dan Stolts/Robb Dilallo</w:t>
+            </w:r>
           </w:p>
         </w:tc>
         <w:tc>
@@ -3939,6 +4178,15 @@
                 <w:szCs w:val="30"/>
               </w:rPr>
             </w:pPr>
+            <w:r>
+              <w:rPr>
+                <w:rFonts w:ascii="Calibri" w:eastAsia="Times New Roman" w:hAnsi="Calibri" w:cs="Calibri"/>
+                <w:color w:val="000000"/>
+                <w:sz w:val="30"/>
+                <w:szCs w:val="30"/>
+              </w:rPr>
+              <w:t>Dan Stolts/Robb Dilallo</w:t>
+            </w:r>
           </w:p>
         </w:tc>
         <w:tc>
@@ -4002,23 +4250,12 @@
         <w:r>
           <w:rPr>
             <w:rStyle w:val="Hyperlink"/>
-            <w:rFonts w:ascii="Segoe UI" w:hAnsi="Segoe UI" w:cs="Segoe UI"/>
-            <w:color w:val="C00000"/>
-            <w:sz w:val="21"/>
-            <w:szCs w:val="21"/>
-            <w:u w:val="none"/>
           </w:rPr>
-          <w:t>{Insert</w:t>
+          <w:t>https://tinyurl.com/533VA612</w:t>
         </w:r>
       </w:hyperlink>
       <w:r>
-        <w:rPr>
-          <w:rFonts w:ascii="Segoe UI" w:hAnsi="Segoe UI" w:cs="Segoe UI"/>
-          <w:color w:val="C00000"/>
-          <w:sz w:val="21"/>
-          <w:szCs w:val="21"/>
-        </w:rPr>
-        <w:t xml:space="preserve"> Eval}</w:t>
+        <w:t xml:space="preserve"> </w:t>
       </w:r>
     </w:p>
     <w:p>
@@ -4080,6 +4317,25 @@
           <w:sz w:val="21"/>
           <w:szCs w:val="21"/>
           <w:u w:val="none"/>
+        </w:rPr>
+        <w:t xml:space="preserve"> </w:t>
+      </w:r>
+      <w:r>
+        <w:t xml:space="preserve">(select the presentations folder and then select </w:t>
+      </w:r>
+      <w:r>
+        <w:rPr>
+          <w:b/>
+        </w:rPr>
+        <w:t>2018-06-11-Reston</w:t>
+      </w:r>
+      <w:r>
+        <w:t xml:space="preserve"> to receive the slides from your event) </w:t>
+      </w:r>
+      <w:r>
+        <w:rPr>
+          <w:sz w:val="56"/>
+          <w:szCs w:val="56"/>
         </w:rPr>
         <w:t xml:space="preserve"> </w:t>
       </w:r>
@@ -5538,7 +5794,7 @@
 </file>
 
 <file path=customXml/itemProps1.xml><?xml version="1.0" encoding="utf-8"?>
-<ds:datastoreItem xmlns:ds="http://schemas.openxmlformats.org/officeDocument/2006/customXml" ds:itemID="{849A6F99-A359-4465-9ABA-96D1D927FD35}">
+<ds:datastoreItem xmlns:ds="http://schemas.openxmlformats.org/officeDocument/2006/customXml" ds:itemID="{9C5A86AC-A362-463A-9886-CE1D92B3A66E}">
   <ds:schemaRefs>
     <ds:schemaRef ds:uri="http://schemas.openxmlformats.org/officeDocument/2006/bibliography"/>
   </ds:schemaRefs>

</xml_diff>